<commit_message>
Replace Word documentation with new version
</commit_message>
<xml_diff>
--- a/MAI_KUAYIBE_statistische_kennwerte.docx
+++ b/MAI_KUAYIBE_statistische_kennwerte.docx
@@ -103,23 +103,20 @@
     <w:tbl>
       <w:tblPr>
         <w:tblStyle w:val="Tabellenraster"/>
-        <w:tblW w:w="24248" w:type="dxa"/>
+        <w:tblW w:w="0" w:type="auto"/>
         <w:tblLook w:val="04A0" w:firstRow="1" w:lastRow="0" w:firstColumn="1" w:lastColumn="0" w:noHBand="0" w:noVBand="1"/>
       </w:tblPr>
       <w:tblGrid>
-        <w:gridCol w:w="2754"/>
-        <w:gridCol w:w="11133"/>
-        <w:gridCol w:w="10361"/>
+        <w:gridCol w:w="2830"/>
+        <w:gridCol w:w="10709"/>
       </w:tblGrid>
       <w:tr>
         <w:trPr>
-          <w:gridAfter w:val="1"/>
-          <w:wAfter w:w="10361" w:type="dxa"/>
           <w:trHeight w:val="1028"/>
         </w:trPr>
         <w:tc>
           <w:tcPr>
-            <w:tcW w:w="2754" w:type="dxa"/>
+            <w:tcW w:w="2830" w:type="dxa"/>
           </w:tcPr>
           <w:p>
             <w:pPr>
@@ -153,35 +150,7 @@
         </w:tc>
         <w:tc>
           <w:tcPr>
-            <w:tcW w:w="11133" w:type="dxa"/>
-          </w:tcPr>
-          <w:p>
-            <w:pPr>
-              <w:rPr>
-                <w:rFonts w:ascii="Helvetica" w:hAnsi="Helvetica"/>
-                <w:sz w:val="22"/>
-                <w:szCs w:val="22"/>
-              </w:rPr>
-            </w:pPr>
-            <w:r>
-              <w:rPr>
-                <w:rFonts w:ascii="Helvetica" w:hAnsi="Helvetica"/>
-                <w:color w:val="000000"/>
-                <w:sz w:val="22"/>
-                <w:szCs w:val="22"/>
-              </w:rPr>
-              <w:t>ChatGPT (kostenpflichtige Version von OpenAI)</w:t>
-            </w:r>
-          </w:p>
-        </w:tc>
-      </w:tr>
-      <w:tr>
-        <w:trPr>
-          <w:trHeight w:val="1553"/>
-        </w:trPr>
-        <w:tc>
-          <w:tcPr>
-            <w:tcW w:w="2754" w:type="dxa"/>
+            <w:tcW w:w="10709" w:type="dxa"/>
           </w:tcPr>
           <w:p>
             <w:pPr>
@@ -195,45 +164,187 @@
                 <w:sz w:val="22"/>
                 <w:szCs w:val="22"/>
               </w:rPr>
-              <w:t xml:space="preserve">Prompt-Strategie: </w:t>
+              <w:t>Wir haben ChatGPT (kosten</w:t>
+            </w:r>
+            <w:r>
+              <w:rPr>
+                <w:sz w:val="22"/>
+                <w:szCs w:val="22"/>
+              </w:rPr>
+              <w:t>pflich</w:t>
+            </w:r>
+            <w:r>
+              <w:rPr>
+                <w:sz w:val="22"/>
+                <w:szCs w:val="22"/>
+              </w:rPr>
+              <w:t>t</w:t>
+            </w:r>
+            <w:r>
+              <w:rPr>
+                <w:sz w:val="22"/>
+                <w:szCs w:val="22"/>
+              </w:rPr>
+              <w:t>e</w:t>
+            </w:r>
+            <w:r>
+              <w:rPr>
+                <w:sz w:val="22"/>
+                <w:szCs w:val="22"/>
+              </w:rPr>
+              <w:t xml:space="preserve"> Version) genutzt.</w:t>
             </w:r>
           </w:p>
         </w:tc>
+      </w:tr>
+      <w:tr>
+        <w:trPr>
+          <w:trHeight w:val="1553"/>
+        </w:trPr>
         <w:tc>
           <w:tcPr>
-            <w:tcW w:w="11133" w:type="dxa"/>
+            <w:tcW w:w="2830" w:type="dxa"/>
           </w:tcPr>
           <w:p>
             <w:pPr>
-              <w:tabs>
-                <w:tab w:val="left" w:pos="2257"/>
-              </w:tabs>
               <w:rPr>
-                <w:rFonts w:ascii="Helvetica" w:hAnsi="Helvetica"/>
                 <w:sz w:val="22"/>
                 <w:szCs w:val="22"/>
               </w:rPr>
             </w:pPr>
             <w:r>
               <w:rPr>
-                <w:rFonts w:ascii="Helvetica" w:hAnsi="Helvetica"/>
-                <w:color w:val="000000"/>
                 <w:sz w:val="22"/>
                 <w:szCs w:val="22"/>
               </w:rPr>
-              <w:t>Wir haben dem Tool detaillierte Fragen zur R-Syntax, zur Variablenauswahl (nominal vs. metrisch) sowie zur Interpretation von Mittelwert, Median, Varianz und Standardabweichung gestellt. Außerdem haben wir schrittweise Unterstützung und Korrekturen im Code angefordert, um einzelne Probleme gezielt zu lösen.</w:t>
+              <w:t>Prompt-Strategie</w:t>
+            </w:r>
+            <w:r>
+              <w:rPr>
+                <w:sz w:val="22"/>
+                <w:szCs w:val="22"/>
+              </w:rPr>
+              <w:t xml:space="preserve">: </w:t>
             </w:r>
           </w:p>
         </w:tc>
         <w:tc>
           <w:tcPr>
-            <w:tcW w:w="10361" w:type="dxa"/>
+            <w:tcW w:w="10709" w:type="dxa"/>
           </w:tcPr>
           <w:p>
             <w:pPr>
-              <w:keepLines w:val="0"/>
-              <w:spacing w:before="0" w:after="0" w:line="240" w:lineRule="auto"/>
+              <w:rPr>
+                <w:sz w:val="22"/>
+                <w:szCs w:val="22"/>
+              </w:rPr>
             </w:pPr>
+            <w:r>
+              <w:rPr>
+                <w:sz w:val="22"/>
+                <w:szCs w:val="22"/>
+              </w:rPr>
+              <w:t>Wir haben zuerst allgemeine Fragen gestellt, wie man Mittelwert, Median,</w:t>
+            </w:r>
+          </w:p>
+          <w:p>
+            <w:pPr>
+              <w:rPr>
+                <w:sz w:val="22"/>
+                <w:szCs w:val="22"/>
+              </w:rPr>
+            </w:pPr>
+            <w:r>
+              <w:rPr>
+                <w:sz w:val="22"/>
+                <w:szCs w:val="22"/>
+              </w:rPr>
+              <w:t>Modus, Varianz und Standardabweichung in R berechnet. Danach haben wir</w:t>
+            </w:r>
+          </w:p>
+          <w:p>
+            <w:pPr>
+              <w:rPr>
+                <w:sz w:val="22"/>
+                <w:szCs w:val="22"/>
+              </w:rPr>
+            </w:pPr>
+            <w:r>
+              <w:rPr>
+                <w:sz w:val="22"/>
+                <w:szCs w:val="22"/>
+              </w:rPr>
+              <w:t>gezielt nach Beispielen für unsere Variablen aus dem GUESSS-Datensatz</w:t>
+            </w:r>
+          </w:p>
+          <w:p>
+            <w:pPr>
+              <w:rPr>
+                <w:sz w:val="22"/>
+                <w:szCs w:val="22"/>
+              </w:rPr>
+            </w:pPr>
+            <w:r>
+              <w:rPr>
+                <w:sz w:val="22"/>
+                <w:szCs w:val="22"/>
+              </w:rPr>
+              <w:t>(Q5.1 und Q6.2_1–Q6.2_3) gefragt und Prompts schrittweise konkretisiert</w:t>
+            </w:r>
+          </w:p>
+          <w:p>
+            <w:pPr>
+              <w:rPr>
+                <w:sz w:val="22"/>
+                <w:szCs w:val="22"/>
+              </w:rPr>
+            </w:pPr>
+            <w:r>
+              <w:rPr>
+                <w:sz w:val="22"/>
+                <w:szCs w:val="22"/>
+              </w:rPr>
+              <w:t xml:space="preserve">(z.B. „Wie erzeugen wir einen Unterstützungsindex?“ oder „Wie </w:t>
+            </w:r>
+            <w:proofErr w:type="spellStart"/>
+            <w:r>
+              <w:rPr>
+                <w:sz w:val="22"/>
+                <w:szCs w:val="22"/>
+              </w:rPr>
+              <w:t>recodieren</w:t>
+            </w:r>
+            <w:proofErr w:type="spellEnd"/>
+          </w:p>
+          <w:p>
+            <w:pPr>
+              <w:rPr>
+                <w:sz w:val="22"/>
+                <w:szCs w:val="22"/>
+              </w:rPr>
+            </w:pPr>
+            <w:r>
+              <w:rPr>
+                <w:sz w:val="22"/>
+                <w:szCs w:val="22"/>
+              </w:rPr>
+              <w:t>wir Q5.1 dichotom?“). Anschliessend haben wir den Code selbst angepasst</w:t>
+            </w:r>
+          </w:p>
+          <w:p>
+            <w:pPr>
+              <w:rPr>
+                <w:sz w:val="22"/>
+                <w:szCs w:val="22"/>
+              </w:rPr>
+            </w:pPr>
+            <w:r>
+              <w:rPr>
+                <w:sz w:val="22"/>
+                <w:szCs w:val="22"/>
+              </w:rPr>
+              <w:t>und getestet.</w:t>
+            </w:r>
           </w:p>
         </w:tc>
       </w:tr>
@@ -243,7 +354,7 @@
         </w:trPr>
         <w:tc>
           <w:tcPr>
-            <w:tcW w:w="2754" w:type="dxa"/>
+            <w:tcW w:w="2830" w:type="dxa"/>
           </w:tcPr>
           <w:p>
             <w:pPr>
@@ -263,441 +374,124 @@
         </w:tc>
         <w:tc>
           <w:tcPr>
-            <w:tcW w:w="11133" w:type="dxa"/>
+            <w:tcW w:w="10709" w:type="dxa"/>
           </w:tcPr>
           <w:p>
             <w:pPr>
-              <w:pStyle w:val="StandardWeb"/>
               <w:rPr>
-                <w:rFonts w:ascii="Helvetica" w:hAnsi="Helvetica"/>
-                <w:color w:val="000000"/>
                 <w:sz w:val="22"/>
                 <w:szCs w:val="22"/>
               </w:rPr>
             </w:pPr>
             <w:r>
               <w:rPr>
-                <w:rStyle w:val="Fett"/>
-                <w:rFonts w:ascii="Helvetica" w:eastAsia="Arial" w:hAnsi="Helvetica"/>
-                <w:b w:val="0"/>
-                <w:bCs w:val="0"/>
-                <w:color w:val="000000"/>
                 <w:sz w:val="22"/>
                 <w:szCs w:val="22"/>
               </w:rPr>
-              <w:t>Zielführend waren insbesondere konkrete und kleinschrittige Fragen an das Tool (z. B. zu</w:t>
-            </w:r>
-            <w:r>
-              <w:rPr>
-                <w:rStyle w:val="apple-converted-space"/>
-                <w:rFonts w:ascii="Helvetica" w:eastAsia="Arial" w:hAnsi="Helvetica"/>
-                <w:color w:val="000000"/>
-                <w:sz w:val="22"/>
-                <w:szCs w:val="22"/>
-              </w:rPr>
-              <w:t> </w:t>
-            </w:r>
-            <w:proofErr w:type="spellStart"/>
-            <w:proofErr w:type="gramStart"/>
-            <w:r>
-              <w:rPr>
-                <w:rStyle w:val="HTMLCode"/>
-                <w:rFonts w:ascii="Helvetica" w:eastAsia="Arial" w:hAnsi="Helvetica"/>
-                <w:color w:val="000000"/>
-                <w:sz w:val="22"/>
-                <w:szCs w:val="22"/>
-              </w:rPr>
-              <w:t>rowMeans</w:t>
-            </w:r>
-            <w:proofErr w:type="spellEnd"/>
-            <w:r>
-              <w:rPr>
-                <w:rStyle w:val="HTMLCode"/>
-                <w:rFonts w:ascii="Helvetica" w:eastAsia="Arial" w:hAnsi="Helvetica"/>
-                <w:color w:val="000000"/>
-                <w:sz w:val="22"/>
-                <w:szCs w:val="22"/>
-              </w:rPr>
-              <w:t>(</w:t>
-            </w:r>
-            <w:proofErr w:type="gramEnd"/>
-            <w:r>
-              <w:rPr>
-                <w:rStyle w:val="HTMLCode"/>
-                <w:rFonts w:ascii="Helvetica" w:eastAsia="Arial" w:hAnsi="Helvetica"/>
-                <w:color w:val="000000"/>
-                <w:sz w:val="22"/>
-                <w:szCs w:val="22"/>
-              </w:rPr>
-              <w:t>)</w:t>
-            </w:r>
-            <w:r>
-              <w:rPr>
-                <w:rStyle w:val="Fett"/>
-                <w:rFonts w:ascii="Helvetica" w:eastAsia="Arial" w:hAnsi="Helvetica"/>
-                <w:b w:val="0"/>
-                <w:bCs w:val="0"/>
-                <w:color w:val="000000"/>
-                <w:sz w:val="22"/>
-                <w:szCs w:val="22"/>
-              </w:rPr>
-              <w:t>,</w:t>
-            </w:r>
-            <w:r>
-              <w:rPr>
-                <w:rStyle w:val="apple-converted-space"/>
-                <w:rFonts w:ascii="Helvetica" w:eastAsia="Arial" w:hAnsi="Helvetica"/>
-                <w:color w:val="000000"/>
-                <w:sz w:val="22"/>
-                <w:szCs w:val="22"/>
-              </w:rPr>
-              <w:t> </w:t>
-            </w:r>
-            <w:proofErr w:type="spellStart"/>
-            <w:proofErr w:type="gramStart"/>
-            <w:r>
-              <w:rPr>
-                <w:rStyle w:val="HTMLCode"/>
-                <w:rFonts w:ascii="Helvetica" w:eastAsia="Arial" w:hAnsi="Helvetica"/>
-                <w:color w:val="000000"/>
-                <w:sz w:val="22"/>
-                <w:szCs w:val="22"/>
-              </w:rPr>
-              <w:t>as.numeric</w:t>
-            </w:r>
-            <w:proofErr w:type="spellEnd"/>
-            <w:proofErr w:type="gramEnd"/>
-            <w:r>
-              <w:rPr>
-                <w:rStyle w:val="HTMLCode"/>
-                <w:rFonts w:ascii="Helvetica" w:eastAsia="Arial" w:hAnsi="Helvetica"/>
-                <w:color w:val="000000"/>
-                <w:sz w:val="22"/>
-                <w:szCs w:val="22"/>
-              </w:rPr>
-              <w:t>()</w:t>
-            </w:r>
-            <w:r>
-              <w:rPr>
-                <w:rStyle w:val="HTMLCode"/>
-                <w:rFonts w:ascii="Helvetica" w:eastAsia="Arial" w:hAnsi="Helvetica"/>
-                <w:color w:val="000000"/>
-                <w:sz w:val="22"/>
-                <w:szCs w:val="22"/>
-              </w:rPr>
-              <w:t xml:space="preserve"> </w:t>
-            </w:r>
-            <w:r>
-              <w:rPr>
-                <w:rStyle w:val="Fett"/>
-                <w:rFonts w:ascii="Helvetica" w:eastAsia="Arial" w:hAnsi="Helvetica"/>
-                <w:b w:val="0"/>
-                <w:bCs w:val="0"/>
-                <w:color w:val="000000"/>
-                <w:sz w:val="22"/>
-                <w:szCs w:val="22"/>
-              </w:rPr>
-              <w:t>oder den Backticks bei</w:t>
-            </w:r>
-            <w:r>
-              <w:rPr>
-                <w:rStyle w:val="apple-converted-space"/>
-                <w:rFonts w:ascii="Helvetica" w:eastAsia="Arial" w:hAnsi="Helvetica"/>
-                <w:color w:val="000000"/>
-                <w:sz w:val="22"/>
-                <w:szCs w:val="22"/>
-              </w:rPr>
-              <w:t> </w:t>
-            </w:r>
-            <w:r>
-              <w:rPr>
-                <w:rStyle w:val="HTMLCode"/>
-                <w:rFonts w:ascii="Helvetica" w:eastAsia="Arial" w:hAnsi="Helvetica"/>
-                <w:color w:val="000000"/>
-                <w:sz w:val="22"/>
-                <w:szCs w:val="22"/>
-              </w:rPr>
-              <w:t>Q5.1</w:t>
-            </w:r>
-            <w:r>
-              <w:rPr>
-                <w:rStyle w:val="Fett"/>
-                <w:rFonts w:ascii="Helvetica" w:eastAsia="Arial" w:hAnsi="Helvetica"/>
-                <w:b w:val="0"/>
-                <w:bCs w:val="0"/>
-                <w:color w:val="000000"/>
-                <w:sz w:val="22"/>
-                <w:szCs w:val="22"/>
-              </w:rPr>
-              <w:t xml:space="preserve">). Auch die Entwicklung einer eigenen Funktion zur Berechnung der statistischen Kennwerte erwies sich als hilfreich, da </w:t>
-            </w:r>
-            <w:r>
-              <w:rPr>
-                <w:rStyle w:val="Fett"/>
-                <w:rFonts w:ascii="Helvetica" w:eastAsia="Arial" w:hAnsi="Helvetica"/>
-                <w:b w:val="0"/>
-                <w:bCs w:val="0"/>
-                <w:color w:val="000000"/>
-                <w:sz w:val="22"/>
-                <w:szCs w:val="22"/>
-              </w:rPr>
-              <w:t>wir</w:t>
-            </w:r>
-            <w:r>
-              <w:rPr>
-                <w:rStyle w:val="Fett"/>
-                <w:rFonts w:ascii="Helvetica" w:eastAsia="Arial" w:hAnsi="Helvetica"/>
-                <w:b w:val="0"/>
-                <w:bCs w:val="0"/>
-                <w:color w:val="000000"/>
-                <w:sz w:val="22"/>
-                <w:szCs w:val="22"/>
-              </w:rPr>
-              <w:t xml:space="preserve"> dadurch besser nachvollziehen konnte</w:t>
-            </w:r>
-            <w:r>
-              <w:rPr>
-                <w:rStyle w:val="Fett"/>
-                <w:rFonts w:ascii="Helvetica" w:eastAsia="Arial" w:hAnsi="Helvetica"/>
-                <w:b w:val="0"/>
-                <w:bCs w:val="0"/>
-                <w:color w:val="000000"/>
-                <w:sz w:val="22"/>
-                <w:szCs w:val="22"/>
-              </w:rPr>
-              <w:t>n</w:t>
-            </w:r>
-            <w:r>
-              <w:rPr>
-                <w:rStyle w:val="Fett"/>
-                <w:rFonts w:ascii="Helvetica" w:eastAsia="Arial" w:hAnsi="Helvetica"/>
-                <w:b w:val="0"/>
-                <w:bCs w:val="0"/>
-                <w:color w:val="000000"/>
-                <w:sz w:val="22"/>
-                <w:szCs w:val="22"/>
-              </w:rPr>
-              <w:t>, welche Berechnungen hinter den Kennzahlen stehen.</w:t>
+              <w:t>Zielführend war es, konkrete Prompts zu formulieren, kurze Codebeispiele</w:t>
             </w:r>
           </w:p>
           <w:p>
             <w:pPr>
-              <w:pStyle w:val="StandardWeb"/>
               <w:rPr>
-                <w:rFonts w:ascii="Helvetica" w:hAnsi="Helvetica"/>
-                <w:color w:val="000000"/>
                 <w:sz w:val="22"/>
                 <w:szCs w:val="22"/>
               </w:rPr>
             </w:pPr>
             <w:r>
               <w:rPr>
-                <w:rStyle w:val="Fett"/>
-                <w:rFonts w:ascii="Helvetica" w:eastAsia="Arial" w:hAnsi="Helvetica"/>
-                <w:b w:val="0"/>
-                <w:bCs w:val="0"/>
-                <w:color w:val="000000"/>
                 <w:sz w:val="22"/>
                 <w:szCs w:val="22"/>
               </w:rPr>
-              <w:t>Weniger zielführend hingegen waren unklare Variablenbezeichnungen (z. B.</w:t>
-            </w:r>
-            <w:r>
-              <w:rPr>
-                <w:rStyle w:val="apple-converted-space"/>
-                <w:rFonts w:ascii="Helvetica" w:eastAsia="Arial" w:hAnsi="Helvetica"/>
-                <w:color w:val="000000"/>
-                <w:sz w:val="22"/>
-                <w:szCs w:val="22"/>
-              </w:rPr>
-              <w:t> </w:t>
-            </w:r>
-            <w:r>
-              <w:rPr>
-                <w:rStyle w:val="HTMLCode"/>
-                <w:rFonts w:ascii="Helvetica" w:eastAsia="Arial" w:hAnsi="Helvetica"/>
-                <w:color w:val="000000"/>
-                <w:sz w:val="22"/>
-                <w:szCs w:val="22"/>
-              </w:rPr>
-              <w:t>Q6.2</w:t>
-            </w:r>
-            <w:r>
-              <w:rPr>
-                <w:rStyle w:val="apple-converted-space"/>
-                <w:rFonts w:ascii="Helvetica" w:eastAsia="Arial" w:hAnsi="Helvetica"/>
-                <w:color w:val="000000"/>
-                <w:sz w:val="22"/>
-                <w:szCs w:val="22"/>
-              </w:rPr>
-              <w:t> </w:t>
-            </w:r>
-            <w:r>
-              <w:rPr>
-                <w:rStyle w:val="Fett"/>
-                <w:rFonts w:ascii="Helvetica" w:eastAsia="Arial" w:hAnsi="Helvetica"/>
-                <w:b w:val="0"/>
-                <w:bCs w:val="0"/>
-                <w:color w:val="000000"/>
-                <w:sz w:val="22"/>
-                <w:szCs w:val="22"/>
-              </w:rPr>
-              <w:t>vs.</w:t>
-            </w:r>
-            <w:r>
-              <w:rPr>
-                <w:rStyle w:val="apple-converted-space"/>
-                <w:rFonts w:ascii="Helvetica" w:eastAsia="Arial" w:hAnsi="Helvetica"/>
-                <w:color w:val="000000"/>
-                <w:sz w:val="22"/>
-                <w:szCs w:val="22"/>
-              </w:rPr>
-              <w:t> </w:t>
-            </w:r>
-            <w:r>
-              <w:rPr>
-                <w:rStyle w:val="HTMLCode"/>
-                <w:rFonts w:ascii="Helvetica" w:eastAsia="Arial" w:hAnsi="Helvetica"/>
-                <w:color w:val="000000"/>
-                <w:sz w:val="22"/>
-                <w:szCs w:val="22"/>
-              </w:rPr>
-              <w:t>Q6.2_1</w:t>
-            </w:r>
-            <w:r>
-              <w:rPr>
-                <w:rStyle w:val="Fett"/>
-                <w:rFonts w:ascii="Helvetica" w:eastAsia="Arial" w:hAnsi="Helvetica"/>
-                <w:b w:val="0"/>
-                <w:bCs w:val="0"/>
-                <w:color w:val="000000"/>
-                <w:sz w:val="22"/>
-                <w:szCs w:val="22"/>
-              </w:rPr>
-              <w:t>) sowie anfänglich fehlerhafte Klammern und Datentypen (z. B.</w:t>
-            </w:r>
-            <w:r>
-              <w:rPr>
-                <w:rStyle w:val="apple-converted-space"/>
-                <w:rFonts w:ascii="Helvetica" w:eastAsia="Arial" w:hAnsi="Helvetica"/>
-                <w:color w:val="000000"/>
-                <w:sz w:val="22"/>
-                <w:szCs w:val="22"/>
-              </w:rPr>
-              <w:t> </w:t>
-            </w:r>
-            <w:r>
-              <w:rPr>
-                <w:rStyle w:val="HTMLCode"/>
-                <w:rFonts w:ascii="Helvetica" w:eastAsia="Arial" w:hAnsi="Helvetica"/>
-                <w:color w:val="000000"/>
-                <w:sz w:val="22"/>
-                <w:szCs w:val="22"/>
-              </w:rPr>
-              <w:t>NULL</w:t>
-            </w:r>
-            <w:r>
-              <w:rPr>
-                <w:rStyle w:val="Fett"/>
-                <w:rFonts w:ascii="Helvetica" w:eastAsia="Arial" w:hAnsi="Helvetica"/>
-                <w:b w:val="0"/>
-                <w:bCs w:val="0"/>
-                <w:color w:val="000000"/>
-                <w:sz w:val="22"/>
-                <w:szCs w:val="22"/>
-              </w:rPr>
-              <w:t>,</w:t>
-            </w:r>
-            <w:r>
-              <w:rPr>
-                <w:rStyle w:val="apple-converted-space"/>
-                <w:rFonts w:ascii="Helvetica" w:eastAsia="Arial" w:hAnsi="Helvetica"/>
-                <w:color w:val="000000"/>
-                <w:sz w:val="22"/>
-                <w:szCs w:val="22"/>
-              </w:rPr>
-              <w:t> </w:t>
+              <w:t xml:space="preserve">zu verwenden und diese direkt in </w:t>
             </w:r>
             <w:proofErr w:type="spellStart"/>
             <w:r>
               <w:rPr>
-                <w:rStyle w:val="HTMLCode"/>
-                <w:rFonts w:ascii="Helvetica" w:eastAsia="Arial" w:hAnsi="Helvetica"/>
-                <w:color w:val="000000"/>
                 <w:sz w:val="22"/>
                 <w:szCs w:val="22"/>
               </w:rPr>
-              <w:t>character</w:t>
+              <w:t>RStudio</w:t>
             </w:r>
             <w:proofErr w:type="spellEnd"/>
             <w:r>
               <w:rPr>
-                <w:rStyle w:val="Fett"/>
-                <w:rFonts w:ascii="Helvetica" w:eastAsia="Arial" w:hAnsi="Helvetica"/>
-                <w:b w:val="0"/>
-                <w:bCs w:val="0"/>
-                <w:color w:val="000000"/>
                 <w:sz w:val="22"/>
                 <w:szCs w:val="22"/>
               </w:rPr>
-              <w:t>). Diese führten zu vermeidbaren Fehlermeldungen und unterbrachen zeitweise</w:t>
-            </w:r>
-            <w:r>
-              <w:rPr>
-                <w:rStyle w:val="Fett"/>
-                <w:rFonts w:ascii="Helvetica" w:eastAsia="Arial" w:hAnsi="Helvetica"/>
-                <w:b w:val="0"/>
-                <w:bCs w:val="0"/>
-                <w:color w:val="000000"/>
-                <w:sz w:val="22"/>
-                <w:szCs w:val="22"/>
-              </w:rPr>
-              <w:t xml:space="preserve"> unseren</w:t>
-            </w:r>
-            <w:r>
-              <w:rPr>
-                <w:rStyle w:val="Fett"/>
-                <w:rFonts w:ascii="Helvetica" w:eastAsia="Arial" w:hAnsi="Helvetica"/>
-                <w:b w:val="0"/>
-                <w:bCs w:val="0"/>
-                <w:color w:val="000000"/>
-                <w:sz w:val="22"/>
-                <w:szCs w:val="22"/>
-              </w:rPr>
-              <w:t xml:space="preserve"> Arbeitsfluss.</w:t>
+              <w:t xml:space="preserve"> auszuprobieren. Hilfreich war</w:t>
             </w:r>
           </w:p>
           <w:p>
             <w:pPr>
               <w:rPr>
-                <w:rFonts w:ascii="Helvetica" w:hAnsi="Helvetica"/>
                 <w:sz w:val="22"/>
                 <w:szCs w:val="22"/>
               </w:rPr>
             </w:pPr>
+            <w:r>
+              <w:rPr>
+                <w:sz w:val="22"/>
+                <w:szCs w:val="22"/>
+              </w:rPr>
+              <w:t>auch, ChatGPT um kurze Erklärungen zu bitten, bevor wir den Code</w:t>
+            </w:r>
           </w:p>
-        </w:tc>
-        <w:tc>
-          <w:tcPr>
-            <w:tcW w:w="10361" w:type="dxa"/>
-          </w:tcPr>
           <w:p>
             <w:pPr>
-              <w:keepLines w:val="0"/>
-              <w:spacing w:before="0" w:after="0" w:line="240" w:lineRule="auto"/>
+              <w:rPr>
+                <w:sz w:val="22"/>
+                <w:szCs w:val="22"/>
+              </w:rPr>
             </w:pPr>
+            <w:r>
+              <w:rPr>
+                <w:sz w:val="22"/>
+                <w:szCs w:val="22"/>
+              </w:rPr>
+              <w:t xml:space="preserve">übernommen haben. Weniger zielführend war </w:t>
+            </w:r>
+            <w:proofErr w:type="gramStart"/>
+            <w:r>
+              <w:rPr>
+                <w:sz w:val="22"/>
+                <w:szCs w:val="22"/>
+              </w:rPr>
+              <w:t>reines Copy-Paste</w:t>
+            </w:r>
+            <w:proofErr w:type="gramEnd"/>
+            <w:r>
+              <w:rPr>
+                <w:sz w:val="22"/>
+                <w:szCs w:val="22"/>
+              </w:rPr>
+              <w:t>, da wir</w:t>
+            </w:r>
+          </w:p>
+          <w:p>
+            <w:pPr>
+              <w:rPr>
+                <w:sz w:val="22"/>
+                <w:szCs w:val="22"/>
+              </w:rPr>
+            </w:pPr>
+            <w:r>
+              <w:rPr>
+                <w:sz w:val="22"/>
+                <w:szCs w:val="22"/>
+              </w:rPr>
+              <w:t>Variablennamen und Datensätze selbst anpassen und überprüfen mussten.</w:t>
+            </w:r>
           </w:p>
         </w:tc>
       </w:tr>
       <w:tr>
         <w:trPr>
-          <w:gridAfter w:val="1"/>
-          <w:wAfter w:w="10361" w:type="dxa"/>
           <w:trHeight w:val="1685"/>
         </w:trPr>
         <w:tc>
           <w:tcPr>
-            <w:tcW w:w="2754" w:type="dxa"/>
+            <w:tcW w:w="2830" w:type="dxa"/>
           </w:tcPr>
           <w:p>
             <w:pPr>
@@ -717,30 +511,33 @@
         </w:tc>
         <w:tc>
           <w:tcPr>
-            <w:tcW w:w="11133" w:type="dxa"/>
+            <w:tcW w:w="10709" w:type="dxa"/>
           </w:tcPr>
           <w:p>
             <w:pPr>
               <w:rPr>
-                <w:rFonts w:ascii="Helvetica" w:hAnsi="Helvetica"/>
                 <w:sz w:val="22"/>
                 <w:szCs w:val="22"/>
               </w:rPr>
             </w:pPr>
             <w:r>
               <w:rPr>
-                <w:rFonts w:ascii="Helvetica" w:hAnsi="Helvetica"/>
-                <w:color w:val="000000"/>
                 <w:sz w:val="22"/>
                 <w:szCs w:val="22"/>
               </w:rPr>
-              <w:t xml:space="preserve">Für unseren Wissensaufbau war ein schrittweises Vorgehen mit eigenem Ausprobieren und anschließender Korrektur besonders hilfreich. Außerdem hat uns selbstständiges Debuggen in </w:t>
+              <w:t>Gut funktioniert hat eine Kombination aus eigenen Experimenten in</w:t>
             </w:r>
+          </w:p>
+          <w:p>
+            <w:pPr>
+              <w:rPr>
+                <w:sz w:val="22"/>
+                <w:szCs w:val="22"/>
+              </w:rPr>
+            </w:pPr>
             <w:proofErr w:type="spellStart"/>
             <w:r>
               <w:rPr>
-                <w:rFonts w:ascii="Helvetica" w:hAnsi="Helvetica"/>
-                <w:color w:val="000000"/>
                 <w:sz w:val="22"/>
                 <w:szCs w:val="22"/>
               </w:rPr>
@@ -749,32 +546,70 @@
             <w:proofErr w:type="spellEnd"/>
             <w:r>
               <w:rPr>
-                <w:rFonts w:ascii="Helvetica" w:hAnsi="Helvetica"/>
-                <w:color w:val="000000"/>
                 <w:sz w:val="22"/>
                 <w:szCs w:val="22"/>
               </w:rPr>
-              <w:t xml:space="preserve"> sowie die Versionierung unserer Arbeit mit </w:t>
+              <w:t>, dem Testen und Debuggen sowie dem schrittweisen Verstehen der</w:t>
             </w:r>
-            <w:proofErr w:type="spellStart"/>
-            <w:r>
+          </w:p>
+          <w:p>
+            <w:pPr>
               <w:rPr>
-                <w:rFonts w:ascii="Helvetica" w:hAnsi="Helvetica"/>
-                <w:color w:val="000000"/>
                 <w:sz w:val="22"/>
                 <w:szCs w:val="22"/>
               </w:rPr>
-              <w:t>Git</w:t>
-            </w:r>
-            <w:proofErr w:type="spellEnd"/>
+            </w:pPr>
             <w:r>
               <w:rPr>
-                <w:rFonts w:ascii="Helvetica" w:hAnsi="Helvetica"/>
-                <w:color w:val="000000"/>
                 <w:sz w:val="22"/>
                 <w:szCs w:val="22"/>
               </w:rPr>
-              <w:t xml:space="preserve"> dabei unterstützt, das Gelernte besser zu verstehen und nachhaltig zu verankern.</w:t>
+              <w:t>Kennwerte. ChatGPT hat uns geholfen, schneller Lösungen zu finden, aber</w:t>
+            </w:r>
+          </w:p>
+          <w:p>
+            <w:pPr>
+              <w:rPr>
+                <w:sz w:val="22"/>
+                <w:szCs w:val="22"/>
+              </w:rPr>
+            </w:pPr>
+            <w:r>
+              <w:rPr>
+                <w:sz w:val="22"/>
+                <w:szCs w:val="22"/>
+              </w:rPr>
+              <w:t>das eigentliche Verständnis haben wir durch eigenes Ausprobieren</w:t>
+            </w:r>
+          </w:p>
+          <w:p>
+            <w:pPr>
+              <w:rPr>
+                <w:sz w:val="22"/>
+                <w:szCs w:val="22"/>
+              </w:rPr>
+            </w:pPr>
+            <w:r>
+              <w:rPr>
+                <w:sz w:val="22"/>
+                <w:szCs w:val="22"/>
+              </w:rPr>
+              <w:t>entwickelt. Besonders hilfreich war es, Ergebnisse selbst zu</w:t>
+            </w:r>
+          </w:p>
+          <w:p>
+            <w:pPr>
+              <w:rPr>
+                <w:sz w:val="22"/>
+                <w:szCs w:val="22"/>
+              </w:rPr>
+            </w:pPr>
+            <w:r>
+              <w:rPr>
+                <w:sz w:val="22"/>
+                <w:szCs w:val="22"/>
+              </w:rPr>
+              <w:t>interpretieren und zu reflektieren.</w:t>
             </w:r>
           </w:p>
         </w:tc>
@@ -792,6 +627,7 @@
           <w:sz w:val="22"/>
           <w:szCs w:val="22"/>
         </w:rPr>
+        <w:lastRenderedPageBreak/>
         <w:t xml:space="preserve"> </w:t>
       </w:r>
     </w:p>
@@ -19074,53 +18910,6 @@
       <w:shd w:val="clear" w:color="auto" w:fill="E1DFDD"/>
     </w:rPr>
   </w:style>
-  <w:style w:type="paragraph" w:styleId="StandardWeb">
-    <w:name w:val="Normal (Web)"/>
-    <w:basedOn w:val="Standard"/>
-    <w:uiPriority w:val="99"/>
-    <w:semiHidden/>
-    <w:unhideWhenUsed/>
-    <w:rsid w:val="008C5962"/>
-    <w:pPr>
-      <w:keepLines w:val="0"/>
-      <w:spacing w:before="100" w:beforeAutospacing="1" w:after="100" w:afterAutospacing="1" w:line="240" w:lineRule="auto"/>
-    </w:pPr>
-    <w:rPr>
-      <w:rFonts w:ascii="Times New Roman" w:hAnsi="Times New Roman"/>
-      <w:sz w:val="24"/>
-      <w:szCs w:val="24"/>
-      <w:lang w:eastAsia="de-DE"/>
-    </w:rPr>
-  </w:style>
-  <w:style w:type="character" w:styleId="Fett">
-    <w:name w:val="Strong"/>
-    <w:basedOn w:val="Absatz-Standardschriftart"/>
-    <w:uiPriority w:val="22"/>
-    <w:qFormat/>
-    <w:rsid w:val="008C5962"/>
-    <w:rPr>
-      <w:b/>
-      <w:bCs/>
-    </w:rPr>
-  </w:style>
-  <w:style w:type="character" w:customStyle="1" w:styleId="apple-converted-space">
-    <w:name w:val="apple-converted-space"/>
-    <w:basedOn w:val="Absatz-Standardschriftart"/>
-    <w:rsid w:val="008C5962"/>
-  </w:style>
-  <w:style w:type="character" w:styleId="HTMLCode">
-    <w:name w:val="HTML Code"/>
-    <w:basedOn w:val="Absatz-Standardschriftart"/>
-    <w:uiPriority w:val="99"/>
-    <w:semiHidden/>
-    <w:unhideWhenUsed/>
-    <w:rsid w:val="008C5962"/>
-    <w:rPr>
-      <w:rFonts w:ascii="Courier New" w:eastAsia="Times New Roman" w:hAnsi="Courier New" w:cs="Courier New"/>
-      <w:sz w:val="20"/>
-      <w:szCs w:val="20"/>
-    </w:rPr>
-  </w:style>
 </w:styles>
 </file>
 

</xml_diff>